<commit_message>
added SDL_Image + build support for windows
</commit_message>
<xml_diff>
--- a/docs/GDD.docx
+++ b/docs/GDD.docx
@@ -20,13 +20,8 @@
           <w:numId w:val="1"/>
         </w:numPr>
       </w:pPr>
-      <w:proofErr w:type="gramStart"/>
-      <w:r>
-        <w:t>You  are</w:t>
-      </w:r>
-      <w:proofErr w:type="gramEnd"/>
-      <w:r>
-        <w:t xml:space="preserve"> on a space station trying to survive</w:t>
+      <w:r>
+        <w:t>You  are on a space station trying to survive</w:t>
       </w:r>
     </w:p>
     <w:p>
@@ -367,12 +362,19 @@
     </w:p>
     <w:p>
       <w:pPr>
-        <w:pStyle w:val="ListParagraph"/>
-        <w:numPr>
-          <w:ilvl w:val="0"/>
-          <w:numId w:val="1"/>
-        </w:numPr>
-      </w:pPr>
+        <w:pBdr>
+          <w:bottom w:val="single" w:sz="4" w:space="1" w:color="auto"/>
+        </w:pBdr>
+      </w:pPr>
+      <w:r>
+        <w:t>Tile Sets</w:t>
+      </w:r>
+    </w:p>
+    <w:p/>
+    <w:p>
+      <w:r>
+        <w:t>s</w:t>
+      </w:r>
     </w:p>
     <w:sectPr>
       <w:pgSz w:w="12240" w:h="15840"/>

</xml_diff>